<commit_message>
New | updated ones
New files and updated files
</commit_message>
<xml_diff>
--- a/Links.docx
+++ b/Links.docx
@@ -139,9 +139,67 @@
         <w:rPr>
           <w:lang w:val="en-US"/>
         </w:rPr>
-        <w:t xml:space="preserve">(Process) Medium 2 - </w:t>
+        <w:t xml:space="preserve">(Define) Edge Detection Techniques - </w:t>
       </w:r>
       <w:hyperlink r:id="rId8" w:history="1">
+        <w:r>
+          <w:rPr>
+            <w:rStyle w:val="Hyperlink"/>
+            <w:lang w:val="en-US"/>
+          </w:rPr>
+          <w:t>https://medium.com/car-parking-assist-prorotype/edge-detection-techniques-de384b22838b</w:t>
+        </w:r>
+      </w:hyperlink>
+    </w:p>
+    <w:p>
+      <w:pPr>
+        <w:rPr>
+          <w:lang w:val="en-US"/>
+        </w:rPr>
+      </w:pPr>
+      <w:r>
+        <w:rPr>
+          <w:lang w:val="en-US"/>
+        </w:rPr>
+        <w:t xml:space="preserve">(Define) Edge Detection Filters - </w:t>
+      </w:r>
+      <w:hyperlink r:id="rId9" w:history="1">
+        <w:r>
+          <w:rPr>
+            <w:rStyle w:val="Hyperlink"/>
+            <w:lang w:val="en-US"/>
+          </w:rPr>
+          <w:t>https://www.theobjects.com/dragonfly/dfhelp/2020-1/Content/Processing%20Images/Image%20Filtering/Edge%20Detection%20Filters.htm</w:t>
+        </w:r>
+      </w:hyperlink>
+    </w:p>
+    <w:p>
+      <w:pPr>
+        <w:rPr>
+          <w:color w:val="0563C1" w:themeColor="hyperlink"/>
+          <w:u w:val="single"/>
+          <w:lang w:val="en-US"/>
+        </w:rPr>
+      </w:pPr>
+      <w:r>
+        <w:rPr>
+          <w:lang w:val="en-US"/>
+        </w:rPr>
+        <w:t>(Process) Medium 2</w:t>
+      </w:r>
+      <w:r>
+        <w:rPr>
+          <w:lang w:val="en-US"/>
+        </w:rPr>
+        <w:t>*</w:t>
+      </w:r>
+      <w:r>
+        <w:rPr>
+          <w:lang w:val="en-US"/>
+        </w:rPr>
+        <w:t xml:space="preserve"> - </w:t>
+      </w:r>
+      <w:hyperlink r:id="rId10" w:history="1">
         <w:r>
           <w:rPr>
             <w:rStyle w:val="Hyperlink"/>
@@ -177,23 +235,9 @@
         <w:rPr>
           <w:lang w:val="en-US"/>
         </w:rPr>
-        <w:t xml:space="preserve">Lane Recognition Algorithm Using </w:t>
-      </w:r>
-      <w:proofErr w:type="gramStart"/>
-      <w:r>
-        <w:rPr>
-          <w:lang w:val="en-US"/>
-        </w:rPr>
-        <w:t>The</w:t>
-      </w:r>
-      <w:proofErr w:type="gramEnd"/>
-      <w:r>
-        <w:rPr>
-          <w:lang w:val="en-US"/>
-        </w:rPr>
-        <w:t xml:space="preserve"> Hough Transform Based On Complicated Conditions - </w:t>
-      </w:r>
-      <w:hyperlink r:id="rId9" w:history="1">
+        <w:t xml:space="preserve">Lane Recognition Algorithm Using The Hough Transform Based On Complicated Conditions - </w:t>
+      </w:r>
+      <w:hyperlink r:id="rId11" w:history="1">
         <w:r>
           <w:rPr>
             <w:rStyle w:val="Hyperlink"/>
@@ -204,17 +248,9 @@
     </w:p>
     <w:p>
       <w:r>
-        <w:t xml:space="preserve">Real-Time Lane Detection </w:t>
-      </w:r>
-      <w:proofErr w:type="gramStart"/>
-      <w:r>
-        <w:t>For</w:t>
-      </w:r>
-      <w:proofErr w:type="gramEnd"/>
-      <w:r>
-        <w:t xml:space="preserve"> Driver Assistance System - </w:t>
-      </w:r>
-      <w:hyperlink r:id="rId10" w:history="1">
+        <w:t xml:space="preserve">Real-Time Lane Detection For Driver Assistance System - </w:t>
+      </w:r>
+      <w:hyperlink r:id="rId12" w:history="1">
         <w:r>
           <w:rPr>
             <w:rStyle w:val="Hyperlink"/>
@@ -225,64 +261,14 @@
     </w:p>
     <w:p>
       <w:r>
-        <w:t xml:space="preserve">Detection Method </w:t>
-      </w:r>
-      <w:proofErr w:type="gramStart"/>
-      <w:r>
-        <w:t>For</w:t>
-      </w:r>
-      <w:proofErr w:type="gramEnd"/>
-      <w:r>
-        <w:t xml:space="preserve"> Auto Guide Vehicle’s Walking Deviation Based On Image Thinning And Hough Transform - </w:t>
-      </w:r>
-      <w:hyperlink r:id="rId11" w:history="1">
+        <w:t xml:space="preserve">Detection Method For Auto Guide Vehicle’s Walking Deviation Based On Image Thinning And Hough Transform - </w:t>
+      </w:r>
+      <w:hyperlink r:id="rId13" w:history="1">
         <w:r>
           <w:rPr>
             <w:rStyle w:val="Hyperlink"/>
           </w:rPr>
-          <w:t xml:space="preserve">Detection method for auto guide vehicle’s walking deviation based on image thinning and Hough transform - </w:t>
-        </w:r>
-        <w:proofErr w:type="spellStart"/>
-        <w:r>
-          <w:rPr>
-            <w:rStyle w:val="Hyperlink"/>
-          </w:rPr>
-          <w:t>Xiaohua</w:t>
-        </w:r>
-        <w:proofErr w:type="spellEnd"/>
-        <w:r>
-          <w:rPr>
-            <w:rStyle w:val="Hyperlink"/>
-          </w:rPr>
-          <w:t xml:space="preserve"> Cao, </w:t>
-        </w:r>
-        <w:proofErr w:type="spellStart"/>
-        <w:r>
-          <w:rPr>
-            <w:rStyle w:val="Hyperlink"/>
-          </w:rPr>
-          <w:t>Daofan</w:t>
-        </w:r>
-        <w:proofErr w:type="spellEnd"/>
-        <w:r>
-          <w:rPr>
-            <w:rStyle w:val="Hyperlink"/>
-          </w:rPr>
-          <w:t xml:space="preserve"> Liu, </w:t>
-        </w:r>
-        <w:proofErr w:type="spellStart"/>
-        <w:r>
-          <w:rPr>
-            <w:rStyle w:val="Hyperlink"/>
-          </w:rPr>
-          <w:t>Xiaoyu</w:t>
-        </w:r>
-        <w:proofErr w:type="spellEnd"/>
-        <w:r>
-          <w:rPr>
-            <w:rStyle w:val="Hyperlink"/>
-          </w:rPr>
-          <w:t xml:space="preserve"> Ren, 2019 (sagepub.com)</w:t>
+          <w:t>Detection method for auto guide vehicle’s walking deviation based on image thinning and Hough transform - Xiaohua Cao, Daofan Liu, Xiaoyu Ren, 2019 (sagepub.com)</w:t>
         </w:r>
       </w:hyperlink>
     </w:p>
@@ -317,14 +303,7 @@
         <w:rPr>
           <w:lang w:val="en-US"/>
         </w:rPr>
-        <w:t>List of datasets (</w:t>
-      </w:r>
-      <w:proofErr w:type="spellStart"/>
-      <w:r>
-        <w:rPr>
-          <w:lang w:val="en-US"/>
-        </w:rPr>
-        <w:t>Pap</w:t>
+        <w:t>List of datasets (Pap</w:t>
       </w:r>
       <w:r>
         <w:rPr>
@@ -336,16 +315,9 @@
         <w:rPr>
           <w:lang w:val="en-US"/>
         </w:rPr>
-        <w:t>rswithcode</w:t>
-      </w:r>
-      <w:proofErr w:type="spellEnd"/>
-      <w:r>
-        <w:rPr>
-          <w:lang w:val="en-US"/>
-        </w:rPr>
-        <w:t xml:space="preserve">) - </w:t>
-      </w:r>
-      <w:hyperlink r:id="rId12" w:history="1">
+        <w:t xml:space="preserve">rswithcode) - </w:t>
+      </w:r>
+      <w:hyperlink r:id="rId14" w:history="1">
         <w:r>
           <w:rPr>
             <w:rStyle w:val="Hyperlink"/>
@@ -361,21 +333,13 @@
           <w:lang w:val="en-US"/>
         </w:rPr>
       </w:pPr>
-      <w:proofErr w:type="spellStart"/>
-      <w:r>
-        <w:rPr>
-          <w:lang w:val="en-US"/>
-        </w:rPr>
-        <w:t>CULane</w:t>
-      </w:r>
-      <w:proofErr w:type="spellEnd"/>
-      <w:r>
-        <w:rPr>
-          <w:lang w:val="en-US"/>
-        </w:rPr>
-        <w:t xml:space="preserve"> Dataset - </w:t>
-      </w:r>
-      <w:hyperlink r:id="rId13" w:history="1">
+      <w:r>
+        <w:rPr>
+          <w:lang w:val="en-US"/>
+        </w:rPr>
+        <w:t xml:space="preserve">CULane Dataset - </w:t>
+      </w:r>
+      <w:hyperlink r:id="rId15" w:history="1">
         <w:r>
           <w:rPr>
             <w:rStyle w:val="Hyperlink"/>

</xml_diff>

<commit_message>
Added my GitHub repo
</commit_message>
<xml_diff>
--- a/Links.docx
+++ b/Links.docx
@@ -235,7 +235,21 @@
         <w:rPr>
           <w:lang w:val="en-US"/>
         </w:rPr>
-        <w:t xml:space="preserve">Lane Recognition Algorithm Using The Hough Transform Based On Complicated Conditions - </w:t>
+        <w:t xml:space="preserve">Lane Recognition Algorithm Using </w:t>
+      </w:r>
+      <w:proofErr w:type="gramStart"/>
+      <w:r>
+        <w:rPr>
+          <w:lang w:val="en-US"/>
+        </w:rPr>
+        <w:t>The</w:t>
+      </w:r>
+      <w:proofErr w:type="gramEnd"/>
+      <w:r>
+        <w:rPr>
+          <w:lang w:val="en-US"/>
+        </w:rPr>
+        <w:t xml:space="preserve"> Hough Transform Based On Complicated Conditions - </w:t>
       </w:r>
       <w:hyperlink r:id="rId11" w:history="1">
         <w:r>
@@ -261,14 +275,64 @@
     </w:p>
     <w:p>
       <w:r>
-        <w:t xml:space="preserve">Detection Method For Auto Guide Vehicle’s Walking Deviation Based On Image Thinning And Hough Transform - </w:t>
+        <w:t xml:space="preserve">Detection Method </w:t>
+      </w:r>
+      <w:proofErr w:type="gramStart"/>
+      <w:r>
+        <w:t>For</w:t>
+      </w:r>
+      <w:proofErr w:type="gramEnd"/>
+      <w:r>
+        <w:t xml:space="preserve"> Auto Guide Vehicle’s Walking Deviation Based On Image Thinning And Hough Transform - </w:t>
       </w:r>
       <w:hyperlink r:id="rId13" w:history="1">
         <w:r>
           <w:rPr>
             <w:rStyle w:val="Hyperlink"/>
           </w:rPr>
-          <w:t>Detection method for auto guide vehicle’s walking deviation based on image thinning and Hough transform - Xiaohua Cao, Daofan Liu, Xiaoyu Ren, 2019 (sagepub.com)</w:t>
+          <w:t xml:space="preserve">Detection method for auto guide vehicle’s walking deviation based on image thinning and Hough transform - </w:t>
+        </w:r>
+        <w:proofErr w:type="spellStart"/>
+        <w:r>
+          <w:rPr>
+            <w:rStyle w:val="Hyperlink"/>
+          </w:rPr>
+          <w:t>Xiaohua</w:t>
+        </w:r>
+        <w:proofErr w:type="spellEnd"/>
+        <w:r>
+          <w:rPr>
+            <w:rStyle w:val="Hyperlink"/>
+          </w:rPr>
+          <w:t xml:space="preserve"> Cao, </w:t>
+        </w:r>
+        <w:proofErr w:type="spellStart"/>
+        <w:r>
+          <w:rPr>
+            <w:rStyle w:val="Hyperlink"/>
+          </w:rPr>
+          <w:t>Daofan</w:t>
+        </w:r>
+        <w:proofErr w:type="spellEnd"/>
+        <w:r>
+          <w:rPr>
+            <w:rStyle w:val="Hyperlink"/>
+          </w:rPr>
+          <w:t xml:space="preserve"> Liu, </w:t>
+        </w:r>
+        <w:proofErr w:type="spellStart"/>
+        <w:r>
+          <w:rPr>
+            <w:rStyle w:val="Hyperlink"/>
+          </w:rPr>
+          <w:t>Xiaoyu</w:t>
+        </w:r>
+        <w:proofErr w:type="spellEnd"/>
+        <w:r>
+          <w:rPr>
+            <w:rStyle w:val="Hyperlink"/>
+          </w:rPr>
+          <w:t xml:space="preserve"> Ren, 2019 (sagepub.com)</w:t>
         </w:r>
       </w:hyperlink>
     </w:p>
@@ -303,7 +367,14 @@
         <w:rPr>
           <w:lang w:val="en-US"/>
         </w:rPr>
-        <w:t>List of datasets (Pap</w:t>
+        <w:t>List of datasets (</w:t>
+      </w:r>
+      <w:proofErr w:type="spellStart"/>
+      <w:r>
+        <w:rPr>
+          <w:lang w:val="en-US"/>
+        </w:rPr>
+        <w:t>Pap</w:t>
       </w:r>
       <w:r>
         <w:rPr>
@@ -315,7 +386,14 @@
         <w:rPr>
           <w:lang w:val="en-US"/>
         </w:rPr>
-        <w:t xml:space="preserve">rswithcode) - </w:t>
+        <w:t>rswithcode</w:t>
+      </w:r>
+      <w:proofErr w:type="spellEnd"/>
+      <w:r>
+        <w:rPr>
+          <w:lang w:val="en-US"/>
+        </w:rPr>
+        <w:t xml:space="preserve">) - </w:t>
       </w:r>
       <w:hyperlink r:id="rId14" w:history="1">
         <w:r>
@@ -333,11 +411,19 @@
           <w:lang w:val="en-US"/>
         </w:rPr>
       </w:pPr>
-      <w:r>
-        <w:rPr>
-          <w:lang w:val="en-US"/>
-        </w:rPr>
-        <w:t xml:space="preserve">CULane Dataset - </w:t>
+      <w:proofErr w:type="spellStart"/>
+      <w:r>
+        <w:rPr>
+          <w:lang w:val="en-US"/>
+        </w:rPr>
+        <w:t>CULane</w:t>
+      </w:r>
+      <w:proofErr w:type="spellEnd"/>
+      <w:r>
+        <w:rPr>
+          <w:lang w:val="en-US"/>
+        </w:rPr>
+        <w:t xml:space="preserve"> Dataset - </w:t>
       </w:r>
       <w:hyperlink r:id="rId15" w:history="1">
         <w:r>
@@ -355,6 +441,63 @@
           <w:lang w:val="en-US"/>
         </w:rPr>
       </w:pPr>
+    </w:p>
+    <w:p>
+      <w:pPr>
+        <w:rPr>
+          <w:b/>
+          <w:bCs/>
+          <w:lang w:val="en-US"/>
+        </w:rPr>
+      </w:pPr>
+      <w:r>
+        <w:rPr>
+          <w:b/>
+          <w:bCs/>
+          <w:lang w:val="en-US"/>
+        </w:rPr>
+        <w:t>My GitHub repo:</w:t>
+      </w:r>
+    </w:p>
+    <w:p>
+      <w:pPr>
+        <w:rPr>
+          <w:lang w:val="en-US"/>
+        </w:rPr>
+      </w:pPr>
+      <w:r>
+        <w:rPr>
+          <w:b/>
+          <w:bCs/>
+          <w:lang w:val="en-US"/>
+        </w:rPr>
+        <w:t xml:space="preserve">Hussain-D </w:t>
+      </w:r>
+      <w:r>
+        <w:rPr>
+          <w:b/>
+          <w:bCs/>
+          <w:lang w:val="en-US"/>
+        </w:rPr>
+        <w:sym w:font="Wingdings" w:char="F0E0"/>
+      </w:r>
+      <w:r>
+        <w:rPr>
+          <w:b/>
+          <w:bCs/>
+          <w:lang w:val="en-US"/>
+        </w:rPr>
+        <w:t xml:space="preserve"> </w:t>
+      </w:r>
+      <w:hyperlink r:id="rId16" w:history="1">
+        <w:r>
+          <w:rPr>
+            <w:rStyle w:val="Hyperlink"/>
+            <w:lang w:val="en-US"/>
+          </w:rPr>
+          <w:t>https://github.com/Hussain-D/Lane-Detection-and-Tracking</w:t>
+        </w:r>
+      </w:hyperlink>
     </w:p>
     <w:sectPr>
       <w:pgSz w:w="11906" w:h="16838"/>

</xml_diff>